<commit_message>
Changing the text for the captain song
</commit_message>
<xml_diff>
--- a/word_files/7. The captain.docx
+++ b/word_files/7. The captain.docx
@@ -29,29 +29,94 @@
         <w:rPr>
           <w:sz w:val="28"/>
         </w:rPr>
-        <w:t>Tell me that tale</w:t>
-      </w:r>
-      <w:r>
-        <w:rPr>
-          <w:sz w:val="28"/>
-        </w:rPr>
-        <w:br/>
-        <w:t xml:space="preserve">My </w:t>
-      </w:r>
-      <w:r>
-        <w:rPr>
-          <w:sz w:val="28"/>
-        </w:rPr>
-        <w:t>catastrophic</w:t>
-      </w:r>
-      <w:r>
-        <w:rPr>
-          <w:sz w:val="28"/>
-        </w:rPr>
-        <w:t xml:space="preserve"> fairytale</w:t>
-      </w:r>
-      <w:bookmarkStart w:id="0" w:name="_GoBack"/>
-      <w:bookmarkEnd w:id="0"/>
+        <w:t>The army refuses me</w:t>
+      </w:r>
+      <w:r>
+        <w:rPr>
+          <w:sz w:val="28"/>
+        </w:rPr>
+        <w:br/>
+        <w:t>Glory they can't guaranty</w:t>
+      </w:r>
+      <w:r>
+        <w:rPr>
+          <w:sz w:val="28"/>
+        </w:rPr>
+        <w:br/>
+        <w:t xml:space="preserve">Chemicals </w:t>
+      </w:r>
+      <w:r>
+        <w:rPr>
+          <w:sz w:val="28"/>
+        </w:rPr>
+        <w:t>increased</w:t>
+      </w:r>
+      <w:r>
+        <w:rPr>
+          <w:sz w:val="28"/>
+        </w:rPr>
+        <w:t xml:space="preserve"> my size</w:t>
+      </w:r>
+      <w:r>
+        <w:rPr>
+          <w:sz w:val="28"/>
+        </w:rPr>
+        <w:br/>
+      </w:r>
+      <w:proofErr w:type="gramStart"/>
+      <w:r>
+        <w:rPr>
+          <w:sz w:val="28"/>
+        </w:rPr>
+        <w:t>The</w:t>
+      </w:r>
+      <w:proofErr w:type="gramEnd"/>
+      <w:r>
+        <w:rPr>
+          <w:sz w:val="28"/>
+        </w:rPr>
+        <w:t xml:space="preserve"> whole world </w:t>
+      </w:r>
+      <w:r>
+        <w:rPr>
+          <w:sz w:val="28"/>
+        </w:rPr>
+        <w:t>will</w:t>
+      </w:r>
+      <w:r>
+        <w:rPr>
+          <w:sz w:val="28"/>
+        </w:rPr>
+        <w:t xml:space="preserve"> see me rise</w:t>
+      </w:r>
+      <w:r>
+        <w:rPr>
+          <w:sz w:val="28"/>
+        </w:rPr>
+        <w:br/>
+        <w:t>Secret mission to save the troopers</w:t>
+      </w:r>
+      <w:r>
+        <w:rPr>
+          <w:sz w:val="28"/>
+        </w:rPr>
+        <w:br/>
+        <w:t>Killed a few of Hydras abusers</w:t>
+      </w:r>
+      <w:r>
+        <w:rPr>
+          <w:sz w:val="28"/>
+        </w:rPr>
+        <w:br/>
+        <w:t>Red scull revealed his face</w:t>
+      </w:r>
+      <w:r>
+        <w:rPr>
+          <w:sz w:val="28"/>
+        </w:rPr>
+        <w:br/>
+        <w:t>My rage he will embrace</w:t>
+      </w:r>
     </w:p>
     <w:p>
       <w:pPr>
@@ -64,33 +129,14 @@
         <w:rPr>
           <w:sz w:val="28"/>
         </w:rPr>
-        <w:t>The army refuses me</w:t>
-      </w:r>
-      <w:r>
-        <w:rPr>
-          <w:sz w:val="28"/>
-        </w:rPr>
-        <w:br/>
-        <w:t>Glory they can't guaranty</w:t>
-      </w:r>
-      <w:r>
-        <w:rPr>
-          <w:sz w:val="28"/>
-        </w:rPr>
-        <w:br/>
-        <w:t xml:space="preserve">Chemicals </w:t>
-      </w:r>
-      <w:r>
-        <w:rPr>
-          <w:sz w:val="28"/>
-        </w:rPr>
-        <w:t>increased</w:t>
-      </w:r>
-      <w:r>
-        <w:rPr>
-          <w:sz w:val="28"/>
-        </w:rPr>
-        <w:t xml:space="preserve"> my size</w:t>
+        <w:t>With the shield by my side</w:t>
+      </w:r>
+      <w:r>
+        <w:rPr>
+          <w:sz w:val="28"/>
+        </w:rPr>
+        <w:br/>
+        <w:t>I will rise like a tide</w:t>
       </w:r>
       <w:r>
         <w:rPr>
@@ -103,54 +149,21 @@
         <w:rPr>
           <w:sz w:val="28"/>
         </w:rPr>
-        <w:t>The</w:t>
+        <w:t>With</w:t>
       </w:r>
       <w:proofErr w:type="gramEnd"/>
       <w:r>
         <w:rPr>
           <w:sz w:val="28"/>
         </w:rPr>
-        <w:t xml:space="preserve"> whole world </w:t>
-      </w:r>
-      <w:r>
-        <w:rPr>
-          <w:sz w:val="28"/>
-        </w:rPr>
-        <w:t>will</w:t>
-      </w:r>
-      <w:r>
-        <w:rPr>
-          <w:sz w:val="28"/>
-        </w:rPr>
-        <w:t xml:space="preserve"> see me rise</w:t>
-      </w:r>
-      <w:r>
-        <w:rPr>
-          <w:sz w:val="28"/>
-        </w:rPr>
-        <w:br/>
-        <w:t>Secret mission to save the troopers</w:t>
-      </w:r>
-      <w:r>
-        <w:rPr>
-          <w:sz w:val="28"/>
-        </w:rPr>
-        <w:br/>
-        <w:t>Killed a few of Hydras abusers</w:t>
-      </w:r>
-      <w:r>
-        <w:rPr>
-          <w:sz w:val="28"/>
-        </w:rPr>
-        <w:br/>
-        <w:t>Red scull revealed his face</w:t>
-      </w:r>
-      <w:r>
-        <w:rPr>
-          <w:sz w:val="28"/>
-        </w:rPr>
-        <w:br/>
-        <w:t>My rage he will embrace</w:t>
+        <w:t xml:space="preserve"> the fire in my eyes</w:t>
+      </w:r>
+      <w:r>
+        <w:rPr>
+          <w:sz w:val="28"/>
+        </w:rPr>
+        <w:br/>
+        <w:t>Trough the storm and the skies (everybody dies)</w:t>
       </w:r>
     </w:p>
     <w:p>
@@ -164,41 +177,56 @@
         <w:rPr>
           <w:sz w:val="28"/>
         </w:rPr>
-        <w:t>With the shield by my side</w:t>
-      </w:r>
-      <w:r>
-        <w:rPr>
-          <w:sz w:val="28"/>
-        </w:rPr>
-        <w:br/>
-        <w:t>I will rise like a tide</w:t>
-      </w:r>
-      <w:r>
-        <w:rPr>
-          <w:sz w:val="28"/>
-        </w:rPr>
-        <w:br/>
-      </w:r>
-      <w:proofErr w:type="gramStart"/>
-      <w:r>
-        <w:rPr>
-          <w:sz w:val="28"/>
-        </w:rPr>
-        <w:t>With</w:t>
-      </w:r>
-      <w:proofErr w:type="gramEnd"/>
-      <w:r>
-        <w:rPr>
-          <w:sz w:val="28"/>
-        </w:rPr>
-        <w:t xml:space="preserve"> the fire in my eyes</w:t>
-      </w:r>
-      <w:r>
-        <w:rPr>
-          <w:sz w:val="28"/>
-        </w:rPr>
-        <w:br/>
-        <w:t>Trough the storm and the skies (everybody dies)</w:t>
+        <w:t>There is a vortex</w:t>
+      </w:r>
+      <w:r>
+        <w:rPr>
+          <w:sz w:val="28"/>
+        </w:rPr>
+        <w:br/>
+        <w:t>In my prefrontal cortex</w:t>
+      </w:r>
+      <w:r>
+        <w:rPr>
+          <w:sz w:val="28"/>
+        </w:rPr>
+        <w:br/>
+        <w:t>To get this love off my chest</w:t>
+      </w:r>
+      <w:r>
+        <w:rPr>
+          <w:sz w:val="28"/>
+        </w:rPr>
+        <w:br/>
+        <w:t>All my strength I'll need to manifest</w:t>
+      </w:r>
+      <w:r>
+        <w:rPr>
+          <w:sz w:val="28"/>
+        </w:rPr>
+        <w:br/>
+        <w:t>Saved the world of disaster</w:t>
+      </w:r>
+      <w:r>
+        <w:rPr>
+          <w:sz w:val="28"/>
+        </w:rPr>
+        <w:br/>
+        <w:t>Listen now to your master</w:t>
+      </w:r>
+      <w:r>
+        <w:rPr>
+          <w:sz w:val="28"/>
+        </w:rPr>
+        <w:br/>
+        <w:t>Stuck in ice for 70 years</w:t>
+      </w:r>
+      <w:r>
+        <w:rPr>
+          <w:sz w:val="28"/>
+        </w:rPr>
+        <w:br/>
+        <w:t>Now I have no more fears</w:t>
       </w:r>
     </w:p>
     <w:p>
@@ -212,56 +240,41 @@
         <w:rPr>
           <w:sz w:val="28"/>
         </w:rPr>
-        <w:t>There is a vortex</w:t>
-      </w:r>
-      <w:r>
-        <w:rPr>
-          <w:sz w:val="28"/>
-        </w:rPr>
-        <w:br/>
-        <w:t>In my prefrontal cortex</w:t>
-      </w:r>
-      <w:r>
-        <w:rPr>
-          <w:sz w:val="28"/>
-        </w:rPr>
-        <w:br/>
-        <w:t>To get this love off my chest</w:t>
-      </w:r>
-      <w:r>
-        <w:rPr>
-          <w:sz w:val="28"/>
-        </w:rPr>
-        <w:br/>
-        <w:t>All my strength I'll need to manifest</w:t>
-      </w:r>
-      <w:r>
-        <w:rPr>
-          <w:sz w:val="28"/>
-        </w:rPr>
-        <w:br/>
-        <w:t>Saved the world of disaster</w:t>
-      </w:r>
-      <w:r>
-        <w:rPr>
-          <w:sz w:val="28"/>
-        </w:rPr>
-        <w:br/>
-        <w:t>Listen now to your master</w:t>
-      </w:r>
-      <w:r>
-        <w:rPr>
-          <w:sz w:val="28"/>
-        </w:rPr>
-        <w:br/>
-        <w:t>Stuck in ice for 70 years</w:t>
-      </w:r>
-      <w:r>
-        <w:rPr>
-          <w:sz w:val="28"/>
-        </w:rPr>
-        <w:br/>
-        <w:t>Now I have no more fears</w:t>
+        <w:t>With the shield by my side</w:t>
+      </w:r>
+      <w:r>
+        <w:rPr>
+          <w:sz w:val="28"/>
+        </w:rPr>
+        <w:br/>
+        <w:t>I will rise like a tide</w:t>
+      </w:r>
+      <w:r>
+        <w:rPr>
+          <w:sz w:val="28"/>
+        </w:rPr>
+        <w:br/>
+      </w:r>
+      <w:proofErr w:type="gramStart"/>
+      <w:r>
+        <w:rPr>
+          <w:sz w:val="28"/>
+        </w:rPr>
+        <w:t>With</w:t>
+      </w:r>
+      <w:proofErr w:type="gramEnd"/>
+      <w:r>
+        <w:rPr>
+          <w:sz w:val="28"/>
+        </w:rPr>
+        <w:t xml:space="preserve"> the fire in my eyes</w:t>
+      </w:r>
+      <w:r>
+        <w:rPr>
+          <w:sz w:val="28"/>
+        </w:rPr>
+        <w:br/>
+        <w:t>Trough the storm and the skies (everybody dies)</w:t>
       </w:r>
     </w:p>
     <w:p>
@@ -271,6 +284,8 @@
           <w:sz w:val="28"/>
         </w:rPr>
       </w:pPr>
+      <w:bookmarkStart w:id="0" w:name="_GoBack"/>
+      <w:bookmarkEnd w:id="0"/>
       <w:r>
         <w:rPr>
           <w:sz w:val="28"/>
@@ -289,94 +304,7 @@
           <w:sz w:val="28"/>
         </w:rPr>
         <w:br/>
-      </w:r>
-      <w:proofErr w:type="gramStart"/>
-      <w:r>
-        <w:rPr>
-          <w:sz w:val="28"/>
-        </w:rPr>
-        <w:t>With</w:t>
-      </w:r>
-      <w:proofErr w:type="gramEnd"/>
-      <w:r>
-        <w:rPr>
-          <w:sz w:val="28"/>
-        </w:rPr>
-        <w:t xml:space="preserve"> the fire in my eyes</w:t>
-      </w:r>
-      <w:r>
-        <w:rPr>
-          <w:sz w:val="28"/>
-        </w:rPr>
-        <w:br/>
-        <w:t>Trough the storm and the skies (everybody dies)</w:t>
-      </w:r>
-    </w:p>
-    <w:p>
-      <w:pPr>
-        <w:ind w:left="3119"/>
-        <w:rPr>
-          <w:sz w:val="28"/>
-        </w:rPr>
-      </w:pPr>
-      <w:r>
-        <w:rPr>
-          <w:sz w:val="28"/>
-        </w:rPr>
-        <w:t xml:space="preserve">Great power has always </w:t>
-      </w:r>
-      <w:r>
-        <w:rPr>
-          <w:sz w:val="28"/>
-        </w:rPr>
-        <w:t>baffled</w:t>
-      </w:r>
-      <w:r>
-        <w:rPr>
-          <w:sz w:val="28"/>
-        </w:rPr>
-        <w:t xml:space="preserve"> primitive men </w:t>
-      </w:r>
-    </w:p>
-    <w:p>
-      <w:pPr>
-        <w:ind w:left="3119"/>
-        <w:rPr>
-          <w:sz w:val="28"/>
-        </w:rPr>
-      </w:pPr>
-      <w:r>
-        <w:rPr>
-          <w:sz w:val="28"/>
-        </w:rPr>
-        <w:t>With the shield by my side</w:t>
-      </w:r>
-      <w:r>
-        <w:rPr>
-          <w:sz w:val="28"/>
-        </w:rPr>
-        <w:br/>
-        <w:t>I will rise like a tide</w:t>
-      </w:r>
-      <w:r>
-        <w:rPr>
-          <w:sz w:val="28"/>
-        </w:rPr>
-        <w:br/>
-      </w:r>
-      <w:proofErr w:type="gramStart"/>
-      <w:r>
-        <w:rPr>
-          <w:sz w:val="28"/>
-        </w:rPr>
-        <w:t>With</w:t>
-      </w:r>
-      <w:proofErr w:type="gramEnd"/>
-      <w:r>
-        <w:rPr>
-          <w:sz w:val="28"/>
-        </w:rPr>
-        <w:t xml:space="preserve"> the fire in my eyes</w:t>
+        <w:t>With the fire in my eyes</w:t>
       </w:r>
       <w:r>
         <w:rPr>

</xml_diff>

<commit_message>
Changing the lyrics for captain
</commit_message>
<xml_diff>
--- a/word_files/7. The captain.docx
+++ b/word_files/7. The captain.docx
@@ -62,20 +62,7 @@
           <w:sz w:val="28"/>
         </w:rPr>
         <w:br/>
-      </w:r>
-      <w:proofErr w:type="gramStart"/>
-      <w:r>
-        <w:rPr>
-          <w:sz w:val="28"/>
-        </w:rPr>
-        <w:t>The</w:t>
-      </w:r>
-      <w:proofErr w:type="gramEnd"/>
-      <w:r>
-        <w:rPr>
-          <w:sz w:val="28"/>
-        </w:rPr>
-        <w:t xml:space="preserve"> whole world </w:t>
+        <w:t xml:space="preserve">The whole world </w:t>
       </w:r>
       <w:r>
         <w:rPr>
@@ -143,20 +130,7 @@
           <w:sz w:val="28"/>
         </w:rPr>
         <w:br/>
-      </w:r>
-      <w:proofErr w:type="gramStart"/>
-      <w:r>
-        <w:rPr>
-          <w:sz w:val="28"/>
-        </w:rPr>
-        <w:t>With</w:t>
-      </w:r>
-      <w:proofErr w:type="gramEnd"/>
-      <w:r>
-        <w:rPr>
-          <w:sz w:val="28"/>
-        </w:rPr>
-        <w:t xml:space="preserve"> the fire in my eyes</w:t>
+        <w:t>With the fire in my eyes</w:t>
       </w:r>
       <w:r>
         <w:rPr>
@@ -177,15 +151,22 @@
         <w:rPr>
           <w:sz w:val="28"/>
         </w:rPr>
-        <w:t>There is a vortex</w:t>
-      </w:r>
-      <w:r>
-        <w:rPr>
-          <w:sz w:val="28"/>
-        </w:rPr>
-        <w:br/>
-        <w:t>In my prefrontal cortex</w:t>
-      </w:r>
+        <w:t>I am your hero</w:t>
+      </w:r>
+      <w:r>
+        <w:rPr>
+          <w:sz w:val="28"/>
+        </w:rPr>
+        <w:br/>
+      </w:r>
+      <w:r>
+        <w:rPr>
+          <w:sz w:val="28"/>
+        </w:rPr>
+        <w:t>Trapped in absolute zero</w:t>
+      </w:r>
+      <w:bookmarkStart w:id="0" w:name="_GoBack"/>
+      <w:bookmarkEnd w:id="0"/>
       <w:r>
         <w:rPr>
           <w:sz w:val="28"/>
@@ -254,20 +235,7 @@
           <w:sz w:val="28"/>
         </w:rPr>
         <w:br/>
-      </w:r>
-      <w:proofErr w:type="gramStart"/>
-      <w:r>
-        <w:rPr>
-          <w:sz w:val="28"/>
-        </w:rPr>
-        <w:t>With</w:t>
-      </w:r>
-      <w:proofErr w:type="gramEnd"/>
-      <w:r>
-        <w:rPr>
-          <w:sz w:val="28"/>
-        </w:rPr>
-        <w:t xml:space="preserve"> the fire in my eyes</w:t>
+        <w:t>With the fire in my eyes</w:t>
       </w:r>
       <w:r>
         <w:rPr>
@@ -284,8 +252,6 @@
           <w:sz w:val="28"/>
         </w:rPr>
       </w:pPr>
-      <w:bookmarkStart w:id="0" w:name="_GoBack"/>
-      <w:bookmarkEnd w:id="0"/>
       <w:r>
         <w:rPr>
           <w:sz w:val="28"/>

</xml_diff>